<commit_message>
CreateOrderMessageCommand oluşturuldu.Info ve Notlar güncellendi.
</commit_message>
<xml_diff>
--- a/RabbitMq_Notlari.docx
+++ b/RabbitMq_Notlari.docx
@@ -3,15 +3,7 @@
 <w:document xmlns:wpc="http://schemas.microsoft.com/office/word/2010/wordprocessingCanvas" xmlns:cx="http://schemas.microsoft.com/office/drawing/2014/chartex" xmlns:cx1="http://schemas.microsoft.com/office/drawing/2015/9/8/chartex" xmlns:cx2="http://schemas.microsoft.com/office/drawing/2015/10/21/chartex" xmlns:cx3="http://schemas.microsoft.com/office/drawing/2016/5/9/chartex" xmlns:cx4="http://schemas.microsoft.com/office/drawing/2016/5/10/chartex" xmlns:cx5="http://schemas.microsoft.com/office/drawing/2016/5/11/chartex" xmlns:cx6="http://schemas.microsoft.com/office/drawing/2016/5/12/chartex" xmlns:cx7="http://schemas.microsoft.com/office/drawing/2016/5/13/chartex" xmlns:cx8="http://schemas.microsoft.com/office/drawing/2016/5/14/chartex" xmlns:mc="http://schemas.openxmlformats.org/markup-compatibility/2006" xmlns:aink="http://schemas.microsoft.com/office/drawing/2016/ink" xmlns:am3d="http://schemas.microsoft.com/office/drawing/2017/model3d" xmlns:o="urn:schemas-microsoft-com:office:office" xmlns:oel="http://schemas.microsoft.com/office/2019/extlst" xmlns:r="http://schemas.openxmlformats.org/officeDocument/2006/relationships" xmlns:m="http://schemas.openxmlformats.org/officeDocument/2006/math" xmlns:v="urn:schemas-microsoft-com:vml" xmlns:wp14="http://schemas.microsoft.com/office/word/2010/wordprocessingDrawing" xmlns:wp="http://schemas.openxmlformats.org/drawingml/2006/wordprocessingDrawing" xmlns:w10="urn:schemas-microsoft-com:office:word" xmlns:w="http://schemas.openxmlformats.org/wordprocessingml/2006/main" xmlns:w14="http://schemas.microsoft.com/office/word/2010/wordml" xmlns:w15="http://schemas.microsoft.com/office/word/2012/wordml" xmlns:w16cex="http://schemas.microsoft.com/office/word/2018/wordml/cex" xmlns:w16cid="http://schemas.microsoft.com/office/word/2016/wordml/cid" xmlns:w16="http://schemas.microsoft.com/office/word/2018/wordml" xmlns:w16sdtdh="http://schemas.microsoft.com/office/word/2020/wordml/sdtdatahash" xmlns:w16se="http://schemas.microsoft.com/office/word/2015/wordml/symex" xmlns:wpg="http://schemas.microsoft.com/office/word/2010/wordprocessingGroup" xmlns:wpi="http://schemas.microsoft.com/office/word/2010/wordprocessingInk" xmlns:wne="http://schemas.microsoft.com/office/word/2006/wordml" xmlns:wps="http://schemas.microsoft.com/office/word/2010/wordprocessingShape" mc:Ignorable="w14 w15 w16se w16cid w16 w16cex w16sdtdh wp14">
   <w:body>
     <w:p>
-      <w:pPr>
-        <w:rPr>
-          <w:lang/>
-        </w:rPr>
-      </w:pPr>
-      <w:r>
-        <w:rPr>
-          <w:lang/>
-        </w:rPr>
+      <w:r>
         <w:t>Order servisimizle async haberleşeceğimiz için RabbitMQ kullanacağız.</w:t>
       </w:r>
       <w:r>
@@ -21,9 +13,6 @@
         <w:t xml:space="preserve"> </w:t>
       </w:r>
       <w:r>
-        <w:rPr>
-          <w:lang/>
-        </w:rPr>
         <w:t>RabbitMQ'yu direkt kullanmak yerine MassTransit ile birlikte kullanacağız.</w:t>
       </w:r>
     </w:p>
@@ -32,56 +21,34 @@
         <w:rPr>
           <w:b/>
           <w:bCs/>
-          <w:lang/>
         </w:rPr>
       </w:pPr>
       <w:r>
-        <w:rPr>
-          <w:lang/>
-        </w:rPr>
         <w:br/>
       </w:r>
       <w:r>
         <w:rPr>
           <w:b/>
           <w:bCs/>
-          <w:lang/>
         </w:rPr>
         <w:t>MassTransit, distribute sistemler için tasarlanmış bir framework'tür.</w:t>
       </w:r>
     </w:p>
     <w:p>
-      <w:pPr>
-        <w:rPr>
-          <w:lang/>
-        </w:rPr>
-      </w:pPr>
-      <w:r>
-        <w:rPr>
-          <w:lang/>
-        </w:rPr>
+      <w:r>
         <w:br/>
         <w:t xml:space="preserve">Distribute sistemlerde mutlaka bir mesaj kuyruk sistemi olacağından veya distribute transaction olacağından dolayı bu işlemleri kolayca yönetebileceğimiz bir </w:t>
       </w:r>
       <w:r>
-        <w:rPr>
-          <w:lang/>
-        </w:rPr>
         <w:br/>
         <w:t xml:space="preserve">frameworktür. </w:t>
       </w:r>
     </w:p>
     <w:p>
-      <w:pPr>
-        <w:rPr>
-          <w:lang/>
-        </w:rPr>
-      </w:pPr>
       <w:r>
         <w:rPr>
           <w:b/>
           <w:bCs/>
-          <w:lang/>
         </w:rPr>
         <w:t>Hata yönetimi, yeniden deneme, bekleme ,transaction'u yönetme gibi işlemleri yapabilir.</w:t>
       </w:r>
@@ -89,42 +56,34 @@
         <w:rPr>
           <w:b/>
           <w:bCs/>
-          <w:lang/>
         </w:rPr>
         <w:br/>
         <w:t>MassTransit bir çok mesaj kuyruk sistemiyle çalışır ; Amazon, azure, service bus, rabbitmq.</w:t>
       </w:r>
       <w:r>
-        <w:rPr>
-          <w:lang/>
-        </w:rPr>
         <w:br/>
         <w:t>Entegrasyon yapıldıktan sonra retry mekanizmalarıyla uğraşmak yerine (rabbitmq ayakta olmadığı durumlar tekrar bağlanma vs senaryolar) masstransit bu işlemleri yönetiyor.</w:t>
       </w:r>
       <w:r>
-        <w:rPr>
-          <w:lang/>
-        </w:rPr>
         <w:br/>
       </w:r>
       <w:r>
         <w:rPr>
           <w:b/>
           <w:bCs/>
-          <w:lang/>
         </w:rPr>
         <w:t>Transaction yönetimi için Saga Pattern uygulanması gibi bir çok işlemi yapmamızı sağlar.</w:t>
       </w:r>
       <w:r>
-        <w:rPr>
-          <w:lang/>
-        </w:rPr>
         <w:br/>
         <w:t xml:space="preserve"> </w:t>
       </w:r>
     </w:p>
     <w:p>
       <w:r>
+        <w:rPr>
+          <w:noProof/>
+        </w:rPr>
         <w:drawing>
           <wp:inline distT="0" distB="0" distL="0" distR="0" wp14:anchorId="07D3A5C0" wp14:editId="6314936A">
             <wp:extent cx="5731510" cy="3155315"/>
@@ -223,13 +182,7 @@
         <w:rPr>
           <w:lang w:val="tr-TR"/>
         </w:rPr>
-        <w:t xml:space="preserve"> tipleri olarak iki</w:t>
-      </w:r>
-      <w:r>
-        <w:rPr>
-          <w:lang w:val="tr-TR"/>
-        </w:rPr>
-        <w:t>ye ayrılır.</w:t>
+        <w:t xml:space="preserve"> tipleri olarak ikiye ayrılır.</w:t>
       </w:r>
     </w:p>
     <w:p>
@@ -487,25 +440,7 @@
         <w:rPr>
           <w:lang w:val="tr-TR"/>
         </w:rPr>
-        <w:t xml:space="preserve"> </w:t>
-      </w:r>
-      <w:r>
-        <w:rPr>
-          <w:lang w:val="tr-TR"/>
-        </w:rPr>
-        <w:t>(</w:t>
-      </w:r>
-      <w:r>
-        <w:rPr>
-          <w:lang w:val="tr-TR"/>
-        </w:rPr>
-        <w:t>k</w:t>
-      </w:r>
-      <w:r>
-        <w:rPr>
-          <w:lang w:val="tr-TR"/>
-        </w:rPr>
-        <w:t xml:space="preserve">ullanıcıya </w:t>
+        <w:t xml:space="preserve"> (kullanıcıya </w:t>
       </w:r>
       <w:proofErr w:type="spellStart"/>
       <w:r>
@@ -519,13 +454,7 @@
         <w:rPr>
           <w:lang w:val="tr-TR"/>
         </w:rPr>
-        <w:t xml:space="preserve"> gönderebilir, kullanıcıya indirim kuponu tanımlar, profil fotoğrafını işleme</w:t>
-      </w:r>
-      <w:r>
-        <w:rPr>
-          <w:lang w:val="tr-TR"/>
-        </w:rPr>
-        <w:t xml:space="preserve"> her biri ayrı servis)</w:t>
+        <w:t xml:space="preserve"> gönderebilir, kullanıcıya indirim kuponu tanımlar, profil fotoğrafını işleme her biri ayrı servis)</w:t>
       </w:r>
       <w:r>
         <w:rPr>
@@ -671,6 +600,7 @@
       </w:pPr>
       <w:r>
         <w:rPr>
+          <w:noProof/>
           <w:lang w:val="tr-TR"/>
         </w:rPr>
         <w:drawing>
@@ -1070,6 +1000,47 @@
           <w:lang w:val="tr-TR"/>
         </w:rPr>
       </w:pPr>
+      <w:r>
+        <w:rPr>
+          <w:lang w:val="tr-TR"/>
+        </w:rPr>
+        <w:lastRenderedPageBreak/>
+        <w:drawing>
+          <wp:inline distT="0" distB="0" distL="0" distR="0" wp14:anchorId="5E06A966" wp14:editId="1700BCAA">
+            <wp:extent cx="5731510" cy="2811145"/>
+            <wp:effectExtent l="0" t="0" r="2540" b="8255"/>
+            <wp:docPr id="1927062568" name="Picture 1" descr="A screenshot of a computer&#10;&#10;Description automatically generated"/>
+            <wp:cNvGraphicFramePr>
+              <a:graphicFrameLocks xmlns:a="http://schemas.openxmlformats.org/drawingml/2006/main" noChangeAspect="1"/>
+            </wp:cNvGraphicFramePr>
+            <a:graphic xmlns:a="http://schemas.openxmlformats.org/drawingml/2006/main">
+              <a:graphicData uri="http://schemas.openxmlformats.org/drawingml/2006/picture">
+                <pic:pic xmlns:pic="http://schemas.openxmlformats.org/drawingml/2006/picture">
+                  <pic:nvPicPr>
+                    <pic:cNvPr id="1927062568" name="Picture 1" descr="A screenshot of a computer&#10;&#10;Description automatically generated"/>
+                    <pic:cNvPicPr/>
+                  </pic:nvPicPr>
+                  <pic:blipFill>
+                    <a:blip r:embed="rId6"/>
+                    <a:stretch>
+                      <a:fillRect/>
+                    </a:stretch>
+                  </pic:blipFill>
+                  <pic:spPr>
+                    <a:xfrm>
+                      <a:off x="0" y="0"/>
+                      <a:ext cx="5731510" cy="2811145"/>
+                    </a:xfrm>
+                    <a:prstGeom prst="rect">
+                      <a:avLst/>
+                    </a:prstGeom>
+                  </pic:spPr>
+                </pic:pic>
+              </a:graphicData>
+            </a:graphic>
+          </wp:inline>
+        </w:drawing>
+      </w:r>
     </w:p>
     <w:sectPr>
       <w:pgSz w:w="11906" w:h="16838"/>
@@ -2032,7 +2003,6 @@
       <w:kern w:val="0"/>
       <w:sz w:val="20"/>
       <w:szCs w:val="20"/>
-      <w:lang/>
       <w14:ligatures w14:val="none"/>
     </w:rPr>
   </w:style>
@@ -2048,7 +2018,6 @@
       <w:kern w:val="0"/>
       <w:sz w:val="20"/>
       <w:szCs w:val="20"/>
-      <w:lang/>
       <w14:ligatures w14:val="none"/>
     </w:rPr>
   </w:style>

</xml_diff>